<commit_message>
Skrivit lite om Arduino
</commit_message>
<xml_diff>
--- a/Rapport/Rapport PID-rigg prototyp 1.docx
+++ b/Rapport/Rapport PID-rigg prototyp 1.docx
@@ -101,21 +101,21 @@
     <w:p/>
     <w:sdt>
       <w:sdtPr>
+        <w:rPr>
+          <w:rFonts w:asciiTheme="minorHAnsi" w:eastAsiaTheme="minorEastAsia" w:hAnsiTheme="minorHAnsi" w:cstheme="minorBidi"/>
+          <w:b w:val="0"/>
+          <w:bCs w:val="0"/>
+          <w:smallCaps w:val="0"/>
+          <w:color w:val="auto"/>
+          <w:sz w:val="22"/>
+          <w:szCs w:val="22"/>
+        </w:rPr>
         <w:id w:val="1355529887"/>
         <w:docPartObj>
           <w:docPartGallery w:val="Table of Contents"/>
           <w:docPartUnique/>
         </w:docPartObj>
       </w:sdtPr>
-      <w:sdtEndPr>
-        <w:rPr>
-          <w:rFonts w:asciiTheme="minorHAnsi" w:eastAsiaTheme="minorEastAsia" w:hAnsiTheme="minorHAnsi" w:cstheme="minorBidi"/>
-          <w:smallCaps w:val="0"/>
-          <w:color w:val="auto"/>
-          <w:sz w:val="22"/>
-          <w:szCs w:val="22"/>
-        </w:rPr>
-      </w:sdtEndPr>
       <w:sdtContent>
         <w:p>
           <w:pPr>
@@ -1876,10 +1876,27 @@
     <w:p/>
     <w:p>
       <w:pPr>
+        <w:rPr>
+          <w:rFonts w:asciiTheme="majorHAnsi" w:eastAsiaTheme="majorEastAsia" w:hAnsiTheme="majorHAnsi" w:cstheme="majorBidi"/>
+          <w:b/>
+          <w:bCs/>
+          <w:smallCaps/>
+          <w:color w:val="000000" w:themeColor="text1"/>
+          <w:sz w:val="36"/>
+          <w:szCs w:val="36"/>
+        </w:rPr>
+      </w:pPr>
+      <w:bookmarkStart w:id="5" w:name="_Toc190688470"/>
+      <w:r>
+        <w:br w:type="page"/>
+      </w:r>
+    </w:p>
+    <w:p>
+      <w:pPr>
         <w:pStyle w:val="Rubrik1"/>
       </w:pPr>
-      <w:bookmarkStart w:id="5" w:name="_Toc190688470"/>
-      <w:r>
+      <w:r>
+        <w:lastRenderedPageBreak/>
         <w:t>teori</w:t>
       </w:r>
       <w:bookmarkEnd w:id="5"/>
@@ -1926,16 +1943,182 @@
     </w:p>
     <w:p>
       <w:r>
-        <w:t>Qwerty</w:t>
+        <w:drawing>
+          <wp:anchor distT="0" distB="0" distL="114300" distR="114300" simplePos="0" relativeHeight="251659264" behindDoc="0" locked="0" layoutInCell="1" allowOverlap="1" wp14:anchorId="61C2BF85" wp14:editId="49A35FDE">
+            <wp:simplePos x="0" y="0"/>
+            <wp:positionH relativeFrom="margin">
+              <wp:posOffset>2328308</wp:posOffset>
+            </wp:positionH>
+            <wp:positionV relativeFrom="paragraph">
+              <wp:posOffset>973767</wp:posOffset>
+            </wp:positionV>
+            <wp:extent cx="3648710" cy="2446655"/>
+            <wp:effectExtent l="0" t="0" r="8890" b="0"/>
+            <wp:wrapSquare wrapText="bothSides"/>
+            <wp:docPr id="1849964026" name="Bildobjekt 1" descr="En bild som visar text, krets, skärmbild, diagram&#10;&#10;AI-genererat innehåll kan vara felaktigt."/>
+            <wp:cNvGraphicFramePr>
+              <a:graphicFrameLocks xmlns:a="http://schemas.openxmlformats.org/drawingml/2006/main" noChangeAspect="1"/>
+            </wp:cNvGraphicFramePr>
+            <a:graphic xmlns:a="http://schemas.openxmlformats.org/drawingml/2006/main">
+              <a:graphicData uri="http://schemas.openxmlformats.org/drawingml/2006/picture">
+                <pic:pic xmlns:pic="http://schemas.openxmlformats.org/drawingml/2006/picture">
+                  <pic:nvPicPr>
+                    <pic:cNvPr id="1849964026" name="Bildobjekt 1" descr="En bild som visar text, krets, skärmbild, diagram&#10;&#10;AI-genererat innehåll kan vara felaktigt."/>
+                    <pic:cNvPicPr/>
+                  </pic:nvPicPr>
+                  <pic:blipFill>
+                    <a:blip r:embed="rId6" cstate="print">
+                      <a:extLst>
+                        <a:ext uri="{28A0092B-C50C-407E-A947-70E740481C1C}">
+                          <a14:useLocalDpi xmlns:a14="http://schemas.microsoft.com/office/drawing/2010/main" val="0"/>
+                        </a:ext>
+                      </a:extLst>
+                    </a:blip>
+                    <a:stretch>
+                      <a:fillRect/>
+                    </a:stretch>
+                  </pic:blipFill>
+                  <pic:spPr>
+                    <a:xfrm>
+                      <a:off x="0" y="0"/>
+                      <a:ext cx="3648710" cy="2446655"/>
+                    </a:xfrm>
+                    <a:prstGeom prst="rect">
+                      <a:avLst/>
+                    </a:prstGeom>
+                  </pic:spPr>
+                </pic:pic>
+              </a:graphicData>
+            </a:graphic>
+            <wp14:sizeRelH relativeFrom="margin">
+              <wp14:pctWidth>0</wp14:pctWidth>
+            </wp14:sizeRelH>
+            <wp14:sizeRelV relativeFrom="margin">
+              <wp14:pctHeight>0</wp14:pctHeight>
+            </wp14:sizeRelV>
+          </wp:anchor>
+        </w:drawing>
+      </w:r>
+      <w:r>
+        <w:rPr>
+          <w:noProof/>
+        </w:rPr>
+        <w:drawing>
+          <wp:anchor distT="0" distB="0" distL="114300" distR="114300" simplePos="0" relativeHeight="251660288" behindDoc="0" locked="0" layoutInCell="1" allowOverlap="1" wp14:anchorId="0CB67652" wp14:editId="2C9E22A2">
+            <wp:simplePos x="0" y="0"/>
+            <wp:positionH relativeFrom="margin">
+              <wp:posOffset>260028</wp:posOffset>
+            </wp:positionH>
+            <wp:positionV relativeFrom="paragraph">
+              <wp:posOffset>817264</wp:posOffset>
+            </wp:positionV>
+            <wp:extent cx="2463165" cy="1616710"/>
+            <wp:effectExtent l="0" t="0" r="0" b="2540"/>
+            <wp:wrapSquare wrapText="bothSides"/>
+            <wp:docPr id="1935415714" name="Bildobjekt 1" descr="undefined"/>
+            <wp:cNvGraphicFramePr>
+              <a:graphicFrameLocks xmlns:a="http://schemas.openxmlformats.org/drawingml/2006/main" noChangeAspect="1"/>
+            </wp:cNvGraphicFramePr>
+            <a:graphic xmlns:a="http://schemas.openxmlformats.org/drawingml/2006/main">
+              <a:graphicData uri="http://schemas.openxmlformats.org/drawingml/2006/picture">
+                <pic:pic xmlns:pic="http://schemas.openxmlformats.org/drawingml/2006/picture">
+                  <pic:nvPicPr>
+                    <pic:cNvPr id="0" name="Picture 1" descr="undefined"/>
+                    <pic:cNvPicPr>
+                      <a:picLocks noChangeAspect="1" noChangeArrowheads="1"/>
+                    </pic:cNvPicPr>
+                  </pic:nvPicPr>
+                  <pic:blipFill>
+                    <a:blip r:embed="rId7" cstate="print">
+                      <a:extLst>
+                        <a:ext uri="{28A0092B-C50C-407E-A947-70E740481C1C}">
+                          <a14:useLocalDpi xmlns:a14="http://schemas.microsoft.com/office/drawing/2010/main" val="0"/>
+                        </a:ext>
+                      </a:extLst>
+                    </a:blip>
+                    <a:srcRect/>
+                    <a:stretch>
+                      <a:fillRect/>
+                    </a:stretch>
+                  </pic:blipFill>
+                  <pic:spPr bwMode="auto">
+                    <a:xfrm>
+                      <a:off x="0" y="0"/>
+                      <a:ext cx="2463165" cy="1616710"/>
+                    </a:xfrm>
+                    <a:prstGeom prst="rect">
+                      <a:avLst/>
+                    </a:prstGeom>
+                    <a:noFill/>
+                    <a:ln>
+                      <a:noFill/>
+                    </a:ln>
+                  </pic:spPr>
+                </pic:pic>
+              </a:graphicData>
+            </a:graphic>
+            <wp14:sizeRelH relativeFrom="margin">
+              <wp14:pctWidth>0</wp14:pctWidth>
+            </wp14:sizeRelH>
+            <wp14:sizeRelV relativeFrom="margin">
+              <wp14:pctHeight>0</wp14:pctHeight>
+            </wp14:sizeRelV>
+          </wp:anchor>
+        </w:drawing>
+      </w:r>
+      <w:r>
+        <w:t xml:space="preserve">Arduino är ett mikrokontrollerkort som är öppen hårdvara som kan programmeras med C++ i en egen IDE. Kortet utvecklades från början för utbildning och är robust och enkelt att hantera i skolmiljö. Det finns många varianter av korten av många olika tillverkare. Det här projektet använder varianten ”UNO R3” men det går lika bra med </w:t>
+      </w:r>
+      <w:r>
+        <w:t xml:space="preserve">flera </w:t>
+      </w:r>
+      <w:r>
+        <w:t>andra alternativ.</w:t>
       </w:r>
     </w:p>
     <w:p/>
     <w:p/>
+    <w:p/>
+    <w:p/>
+    <w:p>
+      <w:r>
+        <w:t>Kortet strömförsörjs i vårt projekt via USB-porten på en dator, men det finns andra alternativ som kan komma att bli aktuella. Det finns analoga portar som exempelvis kan användas för vrid-potentiometrar för kontroll av skeenden. Vissa digitalportar har möjlighet till PWM-kodning av en utsignal vilket kan utnyttjas för att styra en ESC.</w:t>
+      </w:r>
+    </w:p>
+    <w:p>
+      <w:pPr>
+        <w:rPr>
+          <w:rFonts w:asciiTheme="majorHAnsi" w:eastAsiaTheme="majorEastAsia" w:hAnsiTheme="majorHAnsi" w:cstheme="majorBidi"/>
+          <w:b/>
+          <w:bCs/>
+          <w:smallCaps/>
+          <w:color w:val="000000" w:themeColor="text1"/>
+          <w:sz w:val="36"/>
+          <w:szCs w:val="36"/>
+        </w:rPr>
+      </w:pPr>
+      <w:bookmarkStart w:id="9" w:name="_Toc190688474"/>
+    </w:p>
+    <w:p>
+      <w:pPr>
+        <w:rPr>
+          <w:rFonts w:asciiTheme="majorHAnsi" w:eastAsiaTheme="majorEastAsia" w:hAnsiTheme="majorHAnsi" w:cstheme="majorBidi"/>
+          <w:b/>
+          <w:bCs/>
+          <w:smallCaps/>
+          <w:color w:val="000000" w:themeColor="text1"/>
+          <w:sz w:val="36"/>
+          <w:szCs w:val="36"/>
+        </w:rPr>
+      </w:pPr>
+      <w:r>
+        <w:br w:type="page"/>
+      </w:r>
+    </w:p>
     <w:p>
       <w:pPr>
         <w:pStyle w:val="Rubrik1"/>
       </w:pPr>
-      <w:bookmarkStart w:id="9" w:name="_Toc190688474"/>
       <w:r>
         <w:lastRenderedPageBreak/>
         <w:t>Metod och implementering</w:t>

</xml_diff>

<commit_message>
Update Rapport PID-rigg prototyp 1.docx
</commit_message>
<xml_diff>
--- a/Rapport/Rapport PID-rigg prototyp 1.docx
+++ b/Rapport/Rapport PID-rigg prototyp 1.docx
@@ -69,7 +69,7 @@
       <w:pPr>
         <w:pStyle w:val="Rubrik1"/>
       </w:pPr>
-      <w:bookmarkStart w:id="0" w:name="_Toc190688465"/>
+      <w:bookmarkStart w:id="0" w:name="_Toc190953228"/>
       <w:r>
         <w:lastRenderedPageBreak/>
         <w:t>Sammanfattning</w:t>
@@ -87,7 +87,7 @@
       <w:pPr>
         <w:pStyle w:val="Rubrik1"/>
       </w:pPr>
-      <w:bookmarkStart w:id="1" w:name="_Toc190688466"/>
+      <w:bookmarkStart w:id="1" w:name="_Toc190953229"/>
       <w:r>
         <w:t>Abstract</w:t>
       </w:r>
@@ -101,35 +101,35 @@
     <w:p/>
     <w:sdt>
       <w:sdtPr>
+        <w:id w:val="1460375883"/>
+        <w:docPartObj>
+          <w:docPartGallery w:val="Table of Contents"/>
+          <w:docPartUnique/>
+        </w:docPartObj>
+      </w:sdtPr>
+      <w:sdtEndPr>
         <w:rPr>
           <w:rFonts w:asciiTheme="minorHAnsi" w:eastAsiaTheme="minorEastAsia" w:hAnsiTheme="minorHAnsi" w:cstheme="minorBidi"/>
-          <w:b w:val="0"/>
-          <w:bCs w:val="0"/>
           <w:smallCaps w:val="0"/>
           <w:color w:val="auto"/>
           <w:sz w:val="22"/>
           <w:szCs w:val="22"/>
         </w:rPr>
-        <w:id w:val="1355529887"/>
-        <w:docPartObj>
-          <w:docPartGallery w:val="Table of Contents"/>
-          <w:docPartUnique/>
-        </w:docPartObj>
-      </w:sdtPr>
+      </w:sdtEndPr>
       <w:sdtContent>
         <w:p>
           <w:pPr>
             <w:pStyle w:val="Innehllsfrteckningsrubrik"/>
           </w:pPr>
           <w:r>
-            <w:t>Innehållsförteckning</w:t>
+            <w:t>Innehåll</w:t>
           </w:r>
         </w:p>
         <w:p>
           <w:pPr>
             <w:pStyle w:val="Innehll1"/>
             <w:tabs>
-              <w:tab w:val="left" w:pos="480"/>
+              <w:tab w:val="left" w:pos="440"/>
               <w:tab w:val="right" w:leader="dot" w:pos="9062"/>
             </w:tabs>
             <w:rPr>
@@ -150,7 +150,7 @@
           <w:r>
             <w:fldChar w:fldCharType="separate"/>
           </w:r>
-          <w:hyperlink w:anchor="_Toc190688465" w:history="1">
+          <w:hyperlink w:anchor="_Toc190953228" w:history="1">
             <w:r>
               <w:rPr>
                 <w:rStyle w:val="Hyperlnk"/>
@@ -195,7 +195,7 @@
                 <w:noProof/>
                 <w:webHidden/>
               </w:rPr>
-              <w:instrText xml:space="preserve"> PAGEREF _Toc190688465 \h </w:instrText>
+              <w:instrText xml:space="preserve"> PAGEREF _Toc190953228 \h </w:instrText>
             </w:r>
             <w:r>
               <w:rPr>
@@ -230,7 +230,7 @@
           <w:pPr>
             <w:pStyle w:val="Innehll1"/>
             <w:tabs>
-              <w:tab w:val="left" w:pos="480"/>
+              <w:tab w:val="left" w:pos="440"/>
               <w:tab w:val="right" w:leader="dot" w:pos="9062"/>
             </w:tabs>
             <w:rPr>
@@ -242,7 +242,7 @@
               <w14:ligatures w14:val="standardContextual"/>
             </w:rPr>
           </w:pPr>
-          <w:hyperlink w:anchor="_Toc190688466" w:history="1">
+          <w:hyperlink w:anchor="_Toc190953229" w:history="1">
             <w:r>
               <w:rPr>
                 <w:rStyle w:val="Hyperlnk"/>
@@ -287,7 +287,7 @@
                 <w:noProof/>
                 <w:webHidden/>
               </w:rPr>
-              <w:instrText xml:space="preserve"> PAGEREF _Toc190688466 \h </w:instrText>
+              <w:instrText xml:space="preserve"> PAGEREF _Toc190953229 \h </w:instrText>
             </w:r>
             <w:r>
               <w:rPr>
@@ -322,7 +322,7 @@
           <w:pPr>
             <w:pStyle w:val="Innehll1"/>
             <w:tabs>
-              <w:tab w:val="left" w:pos="480"/>
+              <w:tab w:val="left" w:pos="440"/>
               <w:tab w:val="right" w:leader="dot" w:pos="9062"/>
             </w:tabs>
             <w:rPr>
@@ -334,7 +334,7 @@
               <w14:ligatures w14:val="standardContextual"/>
             </w:rPr>
           </w:pPr>
-          <w:hyperlink w:anchor="_Toc190688467" w:history="1">
+          <w:hyperlink w:anchor="_Toc190953230" w:history="1">
             <w:r>
               <w:rPr>
                 <w:rStyle w:val="Hyperlnk"/>
@@ -379,7 +379,7 @@
                 <w:noProof/>
                 <w:webHidden/>
               </w:rPr>
-              <w:instrText xml:space="preserve"> PAGEREF _Toc190688467 \h </w:instrText>
+              <w:instrText xml:space="preserve"> PAGEREF _Toc190953230 \h </w:instrText>
             </w:r>
             <w:r>
               <w:rPr>
@@ -399,7 +399,7 @@
                 <w:noProof/>
                 <w:webHidden/>
               </w:rPr>
-              <w:t>3</w:t>
+              <w:t>4</w:t>
             </w:r>
             <w:r>
               <w:rPr>
@@ -426,7 +426,7 @@
               <w14:ligatures w14:val="standardContextual"/>
             </w:rPr>
           </w:pPr>
-          <w:hyperlink w:anchor="_Toc190688468" w:history="1">
+          <w:hyperlink w:anchor="_Toc190953231" w:history="1">
             <w:r>
               <w:rPr>
                 <w:rStyle w:val="Hyperlnk"/>
@@ -471,7 +471,7 @@
                 <w:noProof/>
                 <w:webHidden/>
               </w:rPr>
-              <w:instrText xml:space="preserve"> PAGEREF _Toc190688468 \h </w:instrText>
+              <w:instrText xml:space="preserve"> PAGEREF _Toc190953231 \h </w:instrText>
             </w:r>
             <w:r>
               <w:rPr>
@@ -491,7 +491,7 @@
                 <w:noProof/>
                 <w:webHidden/>
               </w:rPr>
-              <w:t>3</w:t>
+              <w:t>4</w:t>
             </w:r>
             <w:r>
               <w:rPr>
@@ -518,7 +518,7 @@
               <w14:ligatures w14:val="standardContextual"/>
             </w:rPr>
           </w:pPr>
-          <w:hyperlink w:anchor="_Toc190688469" w:history="1">
+          <w:hyperlink w:anchor="_Toc190953232" w:history="1">
             <w:r>
               <w:rPr>
                 <w:rStyle w:val="Hyperlnk"/>
@@ -563,7 +563,7 @@
                 <w:noProof/>
                 <w:webHidden/>
               </w:rPr>
-              <w:instrText xml:space="preserve"> PAGEREF _Toc190688469 \h </w:instrText>
+              <w:instrText xml:space="preserve"> PAGEREF _Toc190953232 \h </w:instrText>
             </w:r>
             <w:r>
               <w:rPr>
@@ -583,7 +583,7 @@
                 <w:noProof/>
                 <w:webHidden/>
               </w:rPr>
-              <w:t>3</w:t>
+              <w:t>4</w:t>
             </w:r>
             <w:r>
               <w:rPr>
@@ -598,7 +598,7 @@
           <w:pPr>
             <w:pStyle w:val="Innehll1"/>
             <w:tabs>
-              <w:tab w:val="left" w:pos="480"/>
+              <w:tab w:val="left" w:pos="440"/>
               <w:tab w:val="right" w:leader="dot" w:pos="9062"/>
             </w:tabs>
             <w:rPr>
@@ -610,7 +610,7 @@
               <w14:ligatures w14:val="standardContextual"/>
             </w:rPr>
           </w:pPr>
-          <w:hyperlink w:anchor="_Toc190688470" w:history="1">
+          <w:hyperlink w:anchor="_Toc190953233" w:history="1">
             <w:r>
               <w:rPr>
                 <w:rStyle w:val="Hyperlnk"/>
@@ -634,7 +634,7 @@
                 <w:rStyle w:val="Hyperlnk"/>
                 <w:noProof/>
               </w:rPr>
-              <w:t>teori</w:t>
+              <w:t>Teori</w:t>
             </w:r>
             <w:r>
               <w:rPr>
@@ -655,7 +655,7 @@
                 <w:noProof/>
                 <w:webHidden/>
               </w:rPr>
-              <w:instrText xml:space="preserve"> PAGEREF _Toc190688470 \h </w:instrText>
+              <w:instrText xml:space="preserve"> PAGEREF _Toc190953233 \h </w:instrText>
             </w:r>
             <w:r>
               <w:rPr>
@@ -675,7 +675,7 @@
                 <w:noProof/>
                 <w:webHidden/>
               </w:rPr>
-              <w:t>3</w:t>
+              <w:t>5</w:t>
             </w:r>
             <w:r>
               <w:rPr>
@@ -702,7 +702,7 @@
               <w14:ligatures w14:val="standardContextual"/>
             </w:rPr>
           </w:pPr>
-          <w:hyperlink w:anchor="_Toc190688471" w:history="1">
+          <w:hyperlink w:anchor="_Toc190953234" w:history="1">
             <w:r>
               <w:rPr>
                 <w:rStyle w:val="Hyperlnk"/>
@@ -747,7 +747,7 @@
                 <w:noProof/>
                 <w:webHidden/>
               </w:rPr>
-              <w:instrText xml:space="preserve"> PAGEREF _Toc190688471 \h </w:instrText>
+              <w:instrText xml:space="preserve"> PAGEREF _Toc190953234 \h </w:instrText>
             </w:r>
             <w:r>
               <w:rPr>
@@ -767,7 +767,7 @@
                 <w:noProof/>
                 <w:webHidden/>
               </w:rPr>
-              <w:t>3</w:t>
+              <w:t>5</w:t>
             </w:r>
             <w:r>
               <w:rPr>
@@ -794,7 +794,7 @@
               <w14:ligatures w14:val="standardContextual"/>
             </w:rPr>
           </w:pPr>
-          <w:hyperlink w:anchor="_Toc190688472" w:history="1">
+          <w:hyperlink w:anchor="_Toc190953235" w:history="1">
             <w:r>
               <w:rPr>
                 <w:rStyle w:val="Hyperlnk"/>
@@ -839,7 +839,7 @@
                 <w:noProof/>
                 <w:webHidden/>
               </w:rPr>
-              <w:instrText xml:space="preserve"> PAGEREF _Toc190688472 \h </w:instrText>
+              <w:instrText xml:space="preserve"> PAGEREF _Toc190953235 \h </w:instrText>
             </w:r>
             <w:r>
               <w:rPr>
@@ -859,7 +859,7 @@
                 <w:noProof/>
                 <w:webHidden/>
               </w:rPr>
-              <w:t>3</w:t>
+              <w:t>5</w:t>
             </w:r>
             <w:r>
               <w:rPr>
@@ -886,7 +886,7 @@
               <w14:ligatures w14:val="standardContextual"/>
             </w:rPr>
           </w:pPr>
-          <w:hyperlink w:anchor="_Toc190688473" w:history="1">
+          <w:hyperlink w:anchor="_Toc190953236" w:history="1">
             <w:r>
               <w:rPr>
                 <w:rStyle w:val="Hyperlnk"/>
@@ -931,7 +931,7 @@
                 <w:noProof/>
                 <w:webHidden/>
               </w:rPr>
-              <w:instrText xml:space="preserve"> PAGEREF _Toc190688473 \h </w:instrText>
+              <w:instrText xml:space="preserve"> PAGEREF _Toc190953236 \h </w:instrText>
             </w:r>
             <w:r>
               <w:rPr>
@@ -951,191 +951,7 @@
                 <w:noProof/>
                 <w:webHidden/>
               </w:rPr>
-              <w:t>3</w:t>
-            </w:r>
-            <w:r>
-              <w:rPr>
-                <w:noProof/>
-                <w:webHidden/>
-              </w:rPr>
-              <w:fldChar w:fldCharType="end"/>
-            </w:r>
-          </w:hyperlink>
-        </w:p>
-        <w:p>
-          <w:pPr>
-            <w:pStyle w:val="Innehll1"/>
-            <w:tabs>
-              <w:tab w:val="left" w:pos="480"/>
-              <w:tab w:val="right" w:leader="dot" w:pos="9062"/>
-            </w:tabs>
-            <w:rPr>
-              <w:noProof/>
-              <w:kern w:val="2"/>
-              <w:sz w:val="24"/>
-              <w:szCs w:val="24"/>
-              <w:lang w:eastAsia="sv-SE"/>
-              <w14:ligatures w14:val="standardContextual"/>
-            </w:rPr>
-          </w:pPr>
-          <w:hyperlink w:anchor="_Toc190688474" w:history="1">
-            <w:r>
-              <w:rPr>
-                <w:rStyle w:val="Hyperlnk"/>
-                <w:noProof/>
-              </w:rPr>
-              <w:t>6</w:t>
-            </w:r>
-            <w:r>
-              <w:rPr>
-                <w:noProof/>
-                <w:kern w:val="2"/>
-                <w:sz w:val="24"/>
-                <w:szCs w:val="24"/>
-                <w:lang w:eastAsia="sv-SE"/>
-                <w14:ligatures w14:val="standardContextual"/>
-              </w:rPr>
-              <w:tab/>
-            </w:r>
-            <w:r>
-              <w:rPr>
-                <w:rStyle w:val="Hyperlnk"/>
-                <w:noProof/>
-              </w:rPr>
-              <w:t>Metod och implementering</w:t>
-            </w:r>
-            <w:r>
-              <w:rPr>
-                <w:noProof/>
-                <w:webHidden/>
-              </w:rPr>
-              <w:tab/>
-            </w:r>
-            <w:r>
-              <w:rPr>
-                <w:noProof/>
-                <w:webHidden/>
-              </w:rPr>
-              <w:fldChar w:fldCharType="begin"/>
-            </w:r>
-            <w:r>
-              <w:rPr>
-                <w:noProof/>
-                <w:webHidden/>
-              </w:rPr>
-              <w:instrText xml:space="preserve"> PAGEREF _Toc190688474 \h </w:instrText>
-            </w:r>
-            <w:r>
-              <w:rPr>
-                <w:noProof/>
-                <w:webHidden/>
-              </w:rPr>
-            </w:r>
-            <w:r>
-              <w:rPr>
-                <w:noProof/>
-                <w:webHidden/>
-              </w:rPr>
-              <w:fldChar w:fldCharType="separate"/>
-            </w:r>
-            <w:r>
-              <w:rPr>
-                <w:noProof/>
-                <w:webHidden/>
-              </w:rPr>
-              <w:t>4</w:t>
-            </w:r>
-            <w:r>
-              <w:rPr>
-                <w:noProof/>
-                <w:webHidden/>
-              </w:rPr>
-              <w:fldChar w:fldCharType="end"/>
-            </w:r>
-          </w:hyperlink>
-        </w:p>
-        <w:p>
-          <w:pPr>
-            <w:pStyle w:val="Innehll1"/>
-            <w:tabs>
-              <w:tab w:val="left" w:pos="480"/>
-              <w:tab w:val="right" w:leader="dot" w:pos="9062"/>
-            </w:tabs>
-            <w:rPr>
-              <w:noProof/>
-              <w:kern w:val="2"/>
-              <w:sz w:val="24"/>
-              <w:szCs w:val="24"/>
-              <w:lang w:eastAsia="sv-SE"/>
-              <w14:ligatures w14:val="standardContextual"/>
-            </w:rPr>
-          </w:pPr>
-          <w:hyperlink w:anchor="_Toc190688475" w:history="1">
-            <w:r>
-              <w:rPr>
-                <w:rStyle w:val="Hyperlnk"/>
-                <w:noProof/>
-              </w:rPr>
-              <w:t>7</w:t>
-            </w:r>
-            <w:r>
-              <w:rPr>
-                <w:noProof/>
-                <w:kern w:val="2"/>
-                <w:sz w:val="24"/>
-                <w:szCs w:val="24"/>
-                <w:lang w:eastAsia="sv-SE"/>
-                <w14:ligatures w14:val="standardContextual"/>
-              </w:rPr>
-              <w:tab/>
-            </w:r>
-            <w:r>
-              <w:rPr>
-                <w:rStyle w:val="Hyperlnk"/>
-                <w:noProof/>
-              </w:rPr>
-              <w:t>Resultat</w:t>
-            </w:r>
-            <w:r>
-              <w:rPr>
-                <w:noProof/>
-                <w:webHidden/>
-              </w:rPr>
-              <w:tab/>
-            </w:r>
-            <w:r>
-              <w:rPr>
-                <w:noProof/>
-                <w:webHidden/>
-              </w:rPr>
-              <w:fldChar w:fldCharType="begin"/>
-            </w:r>
-            <w:r>
-              <w:rPr>
-                <w:noProof/>
-                <w:webHidden/>
-              </w:rPr>
-              <w:instrText xml:space="preserve"> PAGEREF _Toc190688475 \h </w:instrText>
-            </w:r>
-            <w:r>
-              <w:rPr>
-                <w:noProof/>
-                <w:webHidden/>
-              </w:rPr>
-            </w:r>
-            <w:r>
-              <w:rPr>
-                <w:noProof/>
-                <w:webHidden/>
-              </w:rPr>
-              <w:fldChar w:fldCharType="separate"/>
-            </w:r>
-            <w:r>
-              <w:rPr>
-                <w:noProof/>
-                <w:webHidden/>
-              </w:rPr>
-              <w:t>4</w:t>
+              <w:t>5</w:t>
             </w:r>
             <w:r>
               <w:rPr>
@@ -1162,13 +978,13 @@
               <w14:ligatures w14:val="standardContextual"/>
             </w:rPr>
           </w:pPr>
-          <w:hyperlink w:anchor="_Toc190688476" w:history="1">
+          <w:hyperlink w:anchor="_Toc190953237" w:history="1">
             <w:r>
               <w:rPr>
                 <w:rStyle w:val="Hyperlnk"/>
                 <w:noProof/>
               </w:rPr>
-              <w:t>7.1</w:t>
+              <w:t>5.4</w:t>
             </w:r>
             <w:r>
               <w:rPr>
@@ -1186,7 +1002,7 @@
                 <w:rStyle w:val="Hyperlnk"/>
                 <w:noProof/>
               </w:rPr>
-              <w:t>Fysisk konstruktion</w:t>
+              <w:t>Accelerometer</w:t>
             </w:r>
             <w:r>
               <w:rPr>
@@ -1207,7 +1023,7 @@
                 <w:noProof/>
                 <w:webHidden/>
               </w:rPr>
-              <w:instrText xml:space="preserve"> PAGEREF _Toc190688476 \h </w:instrText>
+              <w:instrText xml:space="preserve"> PAGEREF _Toc190953237 \h </w:instrText>
             </w:r>
             <w:r>
               <w:rPr>
@@ -1227,7 +1043,191 @@
                 <w:noProof/>
                 <w:webHidden/>
               </w:rPr>
-              <w:t>4</w:t>
+              <w:t>5</w:t>
+            </w:r>
+            <w:r>
+              <w:rPr>
+                <w:noProof/>
+                <w:webHidden/>
+              </w:rPr>
+              <w:fldChar w:fldCharType="end"/>
+            </w:r>
+          </w:hyperlink>
+        </w:p>
+        <w:p>
+          <w:pPr>
+            <w:pStyle w:val="Innehll1"/>
+            <w:tabs>
+              <w:tab w:val="left" w:pos="440"/>
+              <w:tab w:val="right" w:leader="dot" w:pos="9062"/>
+            </w:tabs>
+            <w:rPr>
+              <w:noProof/>
+              <w:kern w:val="2"/>
+              <w:sz w:val="24"/>
+              <w:szCs w:val="24"/>
+              <w:lang w:eastAsia="sv-SE"/>
+              <w14:ligatures w14:val="standardContextual"/>
+            </w:rPr>
+          </w:pPr>
+          <w:hyperlink w:anchor="_Toc190953238" w:history="1">
+            <w:r>
+              <w:rPr>
+                <w:rStyle w:val="Hyperlnk"/>
+                <w:noProof/>
+              </w:rPr>
+              <w:t>6</w:t>
+            </w:r>
+            <w:r>
+              <w:rPr>
+                <w:noProof/>
+                <w:kern w:val="2"/>
+                <w:sz w:val="24"/>
+                <w:szCs w:val="24"/>
+                <w:lang w:eastAsia="sv-SE"/>
+                <w14:ligatures w14:val="standardContextual"/>
+              </w:rPr>
+              <w:tab/>
+            </w:r>
+            <w:r>
+              <w:rPr>
+                <w:rStyle w:val="Hyperlnk"/>
+                <w:noProof/>
+              </w:rPr>
+              <w:t>Metod och implementering</w:t>
+            </w:r>
+            <w:r>
+              <w:rPr>
+                <w:noProof/>
+                <w:webHidden/>
+              </w:rPr>
+              <w:tab/>
+            </w:r>
+            <w:r>
+              <w:rPr>
+                <w:noProof/>
+                <w:webHidden/>
+              </w:rPr>
+              <w:fldChar w:fldCharType="begin"/>
+            </w:r>
+            <w:r>
+              <w:rPr>
+                <w:noProof/>
+                <w:webHidden/>
+              </w:rPr>
+              <w:instrText xml:space="preserve"> PAGEREF _Toc190953238 \h </w:instrText>
+            </w:r>
+            <w:r>
+              <w:rPr>
+                <w:noProof/>
+                <w:webHidden/>
+              </w:rPr>
+            </w:r>
+            <w:r>
+              <w:rPr>
+                <w:noProof/>
+                <w:webHidden/>
+              </w:rPr>
+              <w:fldChar w:fldCharType="separate"/>
+            </w:r>
+            <w:r>
+              <w:rPr>
+                <w:noProof/>
+                <w:webHidden/>
+              </w:rPr>
+              <w:t>6</w:t>
+            </w:r>
+            <w:r>
+              <w:rPr>
+                <w:noProof/>
+                <w:webHidden/>
+              </w:rPr>
+              <w:fldChar w:fldCharType="end"/>
+            </w:r>
+          </w:hyperlink>
+        </w:p>
+        <w:p>
+          <w:pPr>
+            <w:pStyle w:val="Innehll1"/>
+            <w:tabs>
+              <w:tab w:val="left" w:pos="440"/>
+              <w:tab w:val="right" w:leader="dot" w:pos="9062"/>
+            </w:tabs>
+            <w:rPr>
+              <w:noProof/>
+              <w:kern w:val="2"/>
+              <w:sz w:val="24"/>
+              <w:szCs w:val="24"/>
+              <w:lang w:eastAsia="sv-SE"/>
+              <w14:ligatures w14:val="standardContextual"/>
+            </w:rPr>
+          </w:pPr>
+          <w:hyperlink w:anchor="_Toc190953239" w:history="1">
+            <w:r>
+              <w:rPr>
+                <w:rStyle w:val="Hyperlnk"/>
+                <w:noProof/>
+              </w:rPr>
+              <w:t>7</w:t>
+            </w:r>
+            <w:r>
+              <w:rPr>
+                <w:noProof/>
+                <w:kern w:val="2"/>
+                <w:sz w:val="24"/>
+                <w:szCs w:val="24"/>
+                <w:lang w:eastAsia="sv-SE"/>
+                <w14:ligatures w14:val="standardContextual"/>
+              </w:rPr>
+              <w:tab/>
+            </w:r>
+            <w:r>
+              <w:rPr>
+                <w:rStyle w:val="Hyperlnk"/>
+                <w:noProof/>
+              </w:rPr>
+              <w:t>Resultat</w:t>
+            </w:r>
+            <w:r>
+              <w:rPr>
+                <w:noProof/>
+                <w:webHidden/>
+              </w:rPr>
+              <w:tab/>
+            </w:r>
+            <w:r>
+              <w:rPr>
+                <w:noProof/>
+                <w:webHidden/>
+              </w:rPr>
+              <w:fldChar w:fldCharType="begin"/>
+            </w:r>
+            <w:r>
+              <w:rPr>
+                <w:noProof/>
+                <w:webHidden/>
+              </w:rPr>
+              <w:instrText xml:space="preserve"> PAGEREF _Toc190953239 \h </w:instrText>
+            </w:r>
+            <w:r>
+              <w:rPr>
+                <w:noProof/>
+                <w:webHidden/>
+              </w:rPr>
+            </w:r>
+            <w:r>
+              <w:rPr>
+                <w:noProof/>
+                <w:webHidden/>
+              </w:rPr>
+              <w:fldChar w:fldCharType="separate"/>
+            </w:r>
+            <w:r>
+              <w:rPr>
+                <w:noProof/>
+                <w:webHidden/>
+              </w:rPr>
+              <w:t>6</w:t>
             </w:r>
             <w:r>
               <w:rPr>
@@ -1254,13 +1254,13 @@
               <w14:ligatures w14:val="standardContextual"/>
             </w:rPr>
           </w:pPr>
-          <w:hyperlink w:anchor="_Toc190688477" w:history="1">
+          <w:hyperlink w:anchor="_Toc190953240" w:history="1">
             <w:r>
               <w:rPr>
                 <w:rStyle w:val="Hyperlnk"/>
                 <w:noProof/>
               </w:rPr>
-              <w:t>7.2</w:t>
+              <w:t>7.1</w:t>
             </w:r>
             <w:r>
               <w:rPr>
@@ -1278,7 +1278,7 @@
                 <w:rStyle w:val="Hyperlnk"/>
                 <w:noProof/>
               </w:rPr>
-              <w:t>Krets och kablage</w:t>
+              <w:t>Fysisk konstruktion</w:t>
             </w:r>
             <w:r>
               <w:rPr>
@@ -1299,7 +1299,7 @@
                 <w:noProof/>
                 <w:webHidden/>
               </w:rPr>
-              <w:instrText xml:space="preserve"> PAGEREF _Toc190688477 \h </w:instrText>
+              <w:instrText xml:space="preserve"> PAGEREF _Toc190953240 \h </w:instrText>
             </w:r>
             <w:r>
               <w:rPr>
@@ -1319,7 +1319,7 @@
                 <w:noProof/>
                 <w:webHidden/>
               </w:rPr>
-              <w:t>4</w:t>
+              <w:t>6</w:t>
             </w:r>
             <w:r>
               <w:rPr>
@@ -1346,13 +1346,13 @@
               <w14:ligatures w14:val="standardContextual"/>
             </w:rPr>
           </w:pPr>
-          <w:hyperlink w:anchor="_Toc190688478" w:history="1">
+          <w:hyperlink w:anchor="_Toc190953241" w:history="1">
             <w:r>
               <w:rPr>
                 <w:rStyle w:val="Hyperlnk"/>
                 <w:noProof/>
               </w:rPr>
-              <w:t>7.3</w:t>
+              <w:t>7.2</w:t>
             </w:r>
             <w:r>
               <w:rPr>
@@ -1370,7 +1370,7 @@
                 <w:rStyle w:val="Hyperlnk"/>
                 <w:noProof/>
               </w:rPr>
-              <w:t>Programmering</w:t>
+              <w:t>Krets och kablage</w:t>
             </w:r>
             <w:r>
               <w:rPr>
@@ -1391,7 +1391,7 @@
                 <w:noProof/>
                 <w:webHidden/>
               </w:rPr>
-              <w:instrText xml:space="preserve"> PAGEREF _Toc190688478 \h </w:instrText>
+              <w:instrText xml:space="preserve"> PAGEREF _Toc190953241 \h </w:instrText>
             </w:r>
             <w:r>
               <w:rPr>
@@ -1411,7 +1411,283 @@
                 <w:noProof/>
                 <w:webHidden/>
               </w:rPr>
-              <w:t>4</w:t>
+              <w:t>6</w:t>
+            </w:r>
+            <w:r>
+              <w:rPr>
+                <w:noProof/>
+                <w:webHidden/>
+              </w:rPr>
+              <w:fldChar w:fldCharType="end"/>
+            </w:r>
+          </w:hyperlink>
+        </w:p>
+        <w:p>
+          <w:pPr>
+            <w:pStyle w:val="Innehll3"/>
+            <w:tabs>
+              <w:tab w:val="left" w:pos="1200"/>
+              <w:tab w:val="right" w:leader="dot" w:pos="9062"/>
+            </w:tabs>
+            <w:rPr>
+              <w:noProof/>
+              <w:kern w:val="2"/>
+              <w:sz w:val="24"/>
+              <w:szCs w:val="24"/>
+              <w:lang w:eastAsia="sv-SE"/>
+              <w14:ligatures w14:val="standardContextual"/>
+            </w:rPr>
+          </w:pPr>
+          <w:hyperlink w:anchor="_Toc190953242" w:history="1">
+            <w:r>
+              <w:rPr>
+                <w:rStyle w:val="Hyperlnk"/>
+                <w:noProof/>
+              </w:rPr>
+              <w:t>7.2.1</w:t>
+            </w:r>
+            <w:r>
+              <w:rPr>
+                <w:noProof/>
+                <w:kern w:val="2"/>
+                <w:sz w:val="24"/>
+                <w:szCs w:val="24"/>
+                <w:lang w:eastAsia="sv-SE"/>
+                <w14:ligatures w14:val="standardContextual"/>
+              </w:rPr>
+              <w:tab/>
+            </w:r>
+            <w:r>
+              <w:rPr>
+                <w:rStyle w:val="Hyperlnk"/>
+                <w:noProof/>
+              </w:rPr>
+              <w:t>Kretsschema</w:t>
+            </w:r>
+            <w:r>
+              <w:rPr>
+                <w:noProof/>
+                <w:webHidden/>
+              </w:rPr>
+              <w:tab/>
+            </w:r>
+            <w:r>
+              <w:rPr>
+                <w:noProof/>
+                <w:webHidden/>
+              </w:rPr>
+              <w:fldChar w:fldCharType="begin"/>
+            </w:r>
+            <w:r>
+              <w:rPr>
+                <w:noProof/>
+                <w:webHidden/>
+              </w:rPr>
+              <w:instrText xml:space="preserve"> PAGEREF _Toc190953242 \h </w:instrText>
+            </w:r>
+            <w:r>
+              <w:rPr>
+                <w:noProof/>
+                <w:webHidden/>
+              </w:rPr>
+            </w:r>
+            <w:r>
+              <w:rPr>
+                <w:noProof/>
+                <w:webHidden/>
+              </w:rPr>
+              <w:fldChar w:fldCharType="separate"/>
+            </w:r>
+            <w:r>
+              <w:rPr>
+                <w:noProof/>
+                <w:webHidden/>
+              </w:rPr>
+              <w:t>6</w:t>
+            </w:r>
+            <w:r>
+              <w:rPr>
+                <w:noProof/>
+                <w:webHidden/>
+              </w:rPr>
+              <w:fldChar w:fldCharType="end"/>
+            </w:r>
+          </w:hyperlink>
+        </w:p>
+        <w:p>
+          <w:pPr>
+            <w:pStyle w:val="Innehll3"/>
+            <w:tabs>
+              <w:tab w:val="left" w:pos="1200"/>
+              <w:tab w:val="right" w:leader="dot" w:pos="9062"/>
+            </w:tabs>
+            <w:rPr>
+              <w:noProof/>
+              <w:kern w:val="2"/>
+              <w:sz w:val="24"/>
+              <w:szCs w:val="24"/>
+              <w:lang w:eastAsia="sv-SE"/>
+              <w14:ligatures w14:val="standardContextual"/>
+            </w:rPr>
+          </w:pPr>
+          <w:hyperlink w:anchor="_Toc190953243" w:history="1">
+            <w:r>
+              <w:rPr>
+                <w:rStyle w:val="Hyperlnk"/>
+                <w:noProof/>
+              </w:rPr>
+              <w:t>7.2.2</w:t>
+            </w:r>
+            <w:r>
+              <w:rPr>
+                <w:noProof/>
+                <w:kern w:val="2"/>
+                <w:sz w:val="24"/>
+                <w:szCs w:val="24"/>
+                <w:lang w:eastAsia="sv-SE"/>
+                <w14:ligatures w14:val="standardContextual"/>
+              </w:rPr>
+              <w:tab/>
+            </w:r>
+            <w:r>
+              <w:rPr>
+                <w:rStyle w:val="Hyperlnk"/>
+                <w:noProof/>
+              </w:rPr>
+              <w:t>Komponentlista</w:t>
+            </w:r>
+            <w:r>
+              <w:rPr>
+                <w:noProof/>
+                <w:webHidden/>
+              </w:rPr>
+              <w:tab/>
+            </w:r>
+            <w:r>
+              <w:rPr>
+                <w:noProof/>
+                <w:webHidden/>
+              </w:rPr>
+              <w:fldChar w:fldCharType="begin"/>
+            </w:r>
+            <w:r>
+              <w:rPr>
+                <w:noProof/>
+                <w:webHidden/>
+              </w:rPr>
+              <w:instrText xml:space="preserve"> PAGEREF _Toc190953243 \h </w:instrText>
+            </w:r>
+            <w:r>
+              <w:rPr>
+                <w:noProof/>
+                <w:webHidden/>
+              </w:rPr>
+            </w:r>
+            <w:r>
+              <w:rPr>
+                <w:noProof/>
+                <w:webHidden/>
+              </w:rPr>
+              <w:fldChar w:fldCharType="separate"/>
+            </w:r>
+            <w:r>
+              <w:rPr>
+                <w:noProof/>
+                <w:webHidden/>
+              </w:rPr>
+              <w:t>6</w:t>
+            </w:r>
+            <w:r>
+              <w:rPr>
+                <w:noProof/>
+                <w:webHidden/>
+              </w:rPr>
+              <w:fldChar w:fldCharType="end"/>
+            </w:r>
+          </w:hyperlink>
+        </w:p>
+        <w:p>
+          <w:pPr>
+            <w:pStyle w:val="Innehll3"/>
+            <w:tabs>
+              <w:tab w:val="left" w:pos="1200"/>
+              <w:tab w:val="right" w:leader="dot" w:pos="9062"/>
+            </w:tabs>
+            <w:rPr>
+              <w:noProof/>
+              <w:kern w:val="2"/>
+              <w:sz w:val="24"/>
+              <w:szCs w:val="24"/>
+              <w:lang w:eastAsia="sv-SE"/>
+              <w14:ligatures w14:val="standardContextual"/>
+            </w:rPr>
+          </w:pPr>
+          <w:hyperlink w:anchor="_Toc190953244" w:history="1">
+            <w:r>
+              <w:rPr>
+                <w:rStyle w:val="Hyperlnk"/>
+                <w:noProof/>
+              </w:rPr>
+              <w:t>7.2.3</w:t>
+            </w:r>
+            <w:r>
+              <w:rPr>
+                <w:noProof/>
+                <w:kern w:val="2"/>
+                <w:sz w:val="24"/>
+                <w:szCs w:val="24"/>
+                <w:lang w:eastAsia="sv-SE"/>
+                <w14:ligatures w14:val="standardContextual"/>
+              </w:rPr>
+              <w:tab/>
+            </w:r>
+            <w:r>
+              <w:rPr>
+                <w:rStyle w:val="Hyperlnk"/>
+                <w:noProof/>
+              </w:rPr>
+              <w:t>Kablage och montering</w:t>
+            </w:r>
+            <w:r>
+              <w:rPr>
+                <w:noProof/>
+                <w:webHidden/>
+              </w:rPr>
+              <w:tab/>
+            </w:r>
+            <w:r>
+              <w:rPr>
+                <w:noProof/>
+                <w:webHidden/>
+              </w:rPr>
+              <w:fldChar w:fldCharType="begin"/>
+            </w:r>
+            <w:r>
+              <w:rPr>
+                <w:noProof/>
+                <w:webHidden/>
+              </w:rPr>
+              <w:instrText xml:space="preserve"> PAGEREF _Toc190953244 \h </w:instrText>
+            </w:r>
+            <w:r>
+              <w:rPr>
+                <w:noProof/>
+                <w:webHidden/>
+              </w:rPr>
+            </w:r>
+            <w:r>
+              <w:rPr>
+                <w:noProof/>
+                <w:webHidden/>
+              </w:rPr>
+              <w:fldChar w:fldCharType="separate"/>
+            </w:r>
+            <w:r>
+              <w:rPr>
+                <w:noProof/>
+                <w:webHidden/>
+              </w:rPr>
+              <w:t>6</w:t>
             </w:r>
             <w:r>
               <w:rPr>
@@ -1438,13 +1714,13 @@
               <w14:ligatures w14:val="standardContextual"/>
             </w:rPr>
           </w:pPr>
-          <w:hyperlink w:anchor="_Toc190688479" w:history="1">
+          <w:hyperlink w:anchor="_Toc190953245" w:history="1">
             <w:r>
               <w:rPr>
                 <w:rStyle w:val="Hyperlnk"/>
                 <w:noProof/>
               </w:rPr>
-              <w:t>7.4</w:t>
+              <w:t>7.3</w:t>
             </w:r>
             <w:r>
               <w:rPr>
@@ -1462,7 +1738,7 @@
                 <w:rStyle w:val="Hyperlnk"/>
                 <w:noProof/>
               </w:rPr>
-              <w:t>Testning</w:t>
+              <w:t>Programmering</w:t>
             </w:r>
             <w:r>
               <w:rPr>
@@ -1483,7 +1759,7 @@
                 <w:noProof/>
                 <w:webHidden/>
               </w:rPr>
-              <w:instrText xml:space="preserve"> PAGEREF _Toc190688479 \h </w:instrText>
+              <w:instrText xml:space="preserve"> PAGEREF _Toc190953245 \h </w:instrText>
             </w:r>
             <w:r>
               <w:rPr>
@@ -1503,7 +1779,7 @@
                 <w:noProof/>
                 <w:webHidden/>
               </w:rPr>
-              <w:t>4</w:t>
+              <w:t>7</w:t>
             </w:r>
             <w:r>
               <w:rPr>
@@ -1516,9 +1792,9 @@
         </w:p>
         <w:p>
           <w:pPr>
-            <w:pStyle w:val="Innehll1"/>
+            <w:pStyle w:val="Innehll2"/>
             <w:tabs>
-              <w:tab w:val="left" w:pos="480"/>
+              <w:tab w:val="left" w:pos="960"/>
               <w:tab w:val="right" w:leader="dot" w:pos="9062"/>
             </w:tabs>
             <w:rPr>
@@ -1530,13 +1806,13 @@
               <w14:ligatures w14:val="standardContextual"/>
             </w:rPr>
           </w:pPr>
-          <w:hyperlink w:anchor="_Toc190688480" w:history="1">
+          <w:hyperlink w:anchor="_Toc190953246" w:history="1">
             <w:r>
               <w:rPr>
                 <w:rStyle w:val="Hyperlnk"/>
                 <w:noProof/>
               </w:rPr>
-              <w:t>8</w:t>
+              <w:t>7.4</w:t>
             </w:r>
             <w:r>
               <w:rPr>
@@ -1554,6 +1830,98 @@
                 <w:rStyle w:val="Hyperlnk"/>
                 <w:noProof/>
               </w:rPr>
+              <w:t>Testning</w:t>
+            </w:r>
+            <w:r>
+              <w:rPr>
+                <w:noProof/>
+                <w:webHidden/>
+              </w:rPr>
+              <w:tab/>
+            </w:r>
+            <w:r>
+              <w:rPr>
+                <w:noProof/>
+                <w:webHidden/>
+              </w:rPr>
+              <w:fldChar w:fldCharType="begin"/>
+            </w:r>
+            <w:r>
+              <w:rPr>
+                <w:noProof/>
+                <w:webHidden/>
+              </w:rPr>
+              <w:instrText xml:space="preserve"> PAGEREF _Toc190953246 \h </w:instrText>
+            </w:r>
+            <w:r>
+              <w:rPr>
+                <w:noProof/>
+                <w:webHidden/>
+              </w:rPr>
+            </w:r>
+            <w:r>
+              <w:rPr>
+                <w:noProof/>
+                <w:webHidden/>
+              </w:rPr>
+              <w:fldChar w:fldCharType="separate"/>
+            </w:r>
+            <w:r>
+              <w:rPr>
+                <w:noProof/>
+                <w:webHidden/>
+              </w:rPr>
+              <w:t>7</w:t>
+            </w:r>
+            <w:r>
+              <w:rPr>
+                <w:noProof/>
+                <w:webHidden/>
+              </w:rPr>
+              <w:fldChar w:fldCharType="end"/>
+            </w:r>
+          </w:hyperlink>
+        </w:p>
+        <w:p>
+          <w:pPr>
+            <w:pStyle w:val="Innehll1"/>
+            <w:tabs>
+              <w:tab w:val="left" w:pos="440"/>
+              <w:tab w:val="right" w:leader="dot" w:pos="9062"/>
+            </w:tabs>
+            <w:rPr>
+              <w:noProof/>
+              <w:kern w:val="2"/>
+              <w:sz w:val="24"/>
+              <w:szCs w:val="24"/>
+              <w:lang w:eastAsia="sv-SE"/>
+              <w14:ligatures w14:val="standardContextual"/>
+            </w:rPr>
+          </w:pPr>
+          <w:hyperlink w:anchor="_Toc190953247" w:history="1">
+            <w:r>
+              <w:rPr>
+                <w:rStyle w:val="Hyperlnk"/>
+                <w:noProof/>
+              </w:rPr>
+              <w:t>8</w:t>
+            </w:r>
+            <w:r>
+              <w:rPr>
+                <w:noProof/>
+                <w:kern w:val="2"/>
+                <w:sz w:val="24"/>
+                <w:szCs w:val="24"/>
+                <w:lang w:eastAsia="sv-SE"/>
+                <w14:ligatures w14:val="standardContextual"/>
+              </w:rPr>
+              <w:tab/>
+            </w:r>
+            <w:r>
+              <w:rPr>
+                <w:rStyle w:val="Hyperlnk"/>
+                <w:noProof/>
+              </w:rPr>
               <w:t>Diskussion</w:t>
             </w:r>
             <w:r>
@@ -1575,7 +1943,7 @@
                 <w:noProof/>
                 <w:webHidden/>
               </w:rPr>
-              <w:instrText xml:space="preserve"> PAGEREF _Toc190688480 \h </w:instrText>
+              <w:instrText xml:space="preserve"> PAGEREF _Toc190953247 \h </w:instrText>
             </w:r>
             <w:r>
               <w:rPr>
@@ -1595,7 +1963,7 @@
                 <w:noProof/>
                 <w:webHidden/>
               </w:rPr>
-              <w:t>4</w:t>
+              <w:t>7</w:t>
             </w:r>
             <w:r>
               <w:rPr>
@@ -1632,6 +2000,7 @@
         </w:rPr>
       </w:pPr>
       <w:r>
+        <w:lastRenderedPageBreak/>
         <w:br w:type="page"/>
       </w:r>
     </w:p>
@@ -1639,7 +2008,7 @@
       <w:pPr>
         <w:pStyle w:val="Rubrik1"/>
       </w:pPr>
-      <w:bookmarkStart w:id="2" w:name="_Toc190688467"/>
+      <w:bookmarkStart w:id="2" w:name="_Toc190953230"/>
       <w:r>
         <w:lastRenderedPageBreak/>
         <w:t>Inledning</w:t>
@@ -1650,7 +2019,7 @@
       <w:pPr>
         <w:pStyle w:val="Rubrik2"/>
       </w:pPr>
-      <w:bookmarkStart w:id="3" w:name="_Toc190688468"/>
+      <w:bookmarkStart w:id="3" w:name="_Toc190953231"/>
       <w:r>
         <w:t>Bakgrund</w:t>
       </w:r>
@@ -1769,7 +2138,7 @@
       <w:pPr>
         <w:pStyle w:val="Rubrik2"/>
       </w:pPr>
-      <w:bookmarkStart w:id="4" w:name="_Toc190688469"/>
+      <w:bookmarkStart w:id="4" w:name="_Toc190953232"/>
       <w:r>
         <w:t xml:space="preserve">Syfte och </w:t>
       </w:r>
@@ -1886,7 +2255,6 @@
           <w:szCs w:val="36"/>
         </w:rPr>
       </w:pPr>
-      <w:bookmarkStart w:id="5" w:name="_Toc190688470"/>
       <w:r>
         <w:br w:type="page"/>
       </w:r>
@@ -1895,9 +2263,13 @@
       <w:pPr>
         <w:pStyle w:val="Rubrik1"/>
       </w:pPr>
+      <w:bookmarkStart w:id="5" w:name="_Toc190953233"/>
       <w:r>
         <w:lastRenderedPageBreak/>
-        <w:t>teori</w:t>
+        <w:t>T</w:t>
+      </w:r>
+      <w:r>
+        <w:t>eori</w:t>
       </w:r>
       <w:bookmarkEnd w:id="5"/>
     </w:p>
@@ -1905,7 +2277,7 @@
       <w:pPr>
         <w:pStyle w:val="Rubrik2"/>
       </w:pPr>
-      <w:bookmarkStart w:id="6" w:name="_Toc190688471"/>
+      <w:bookmarkStart w:id="6" w:name="_Toc190953234"/>
       <w:r>
         <w:t>PID-reglering</w:t>
       </w:r>
@@ -1920,7 +2292,7 @@
       <w:pPr>
         <w:pStyle w:val="Rubrik2"/>
       </w:pPr>
-      <w:bookmarkStart w:id="7" w:name="_Toc190688472"/>
+      <w:bookmarkStart w:id="7" w:name="_Toc190953235"/>
       <w:r>
         <w:t>BLDC-motorer och ESC</w:t>
       </w:r>
@@ -1935,7 +2307,7 @@
       <w:pPr>
         <w:pStyle w:val="Rubrik2"/>
       </w:pPr>
-      <w:bookmarkStart w:id="8" w:name="_Toc190688473"/>
+      <w:bookmarkStart w:id="8" w:name="_Toc190953236"/>
       <w:r>
         <w:t>Arduino</w:t>
       </w:r>
@@ -1943,8 +2315,11 @@
     </w:p>
     <w:p>
       <w:r>
+        <w:rPr>
+          <w:noProof/>
+        </w:rPr>
         <w:drawing>
-          <wp:anchor distT="0" distB="0" distL="114300" distR="114300" simplePos="0" relativeHeight="251659264" behindDoc="0" locked="0" layoutInCell="1" allowOverlap="1" wp14:anchorId="61C2BF85" wp14:editId="49A35FDE">
+          <wp:anchor distT="0" distB="0" distL="114300" distR="114300" simplePos="0" relativeHeight="251658240" behindDoc="0" locked="0" layoutInCell="1" allowOverlap="1" wp14:anchorId="61C2BF85" wp14:editId="7B7F41D0">
             <wp:simplePos x="0" y="0"/>
             <wp:positionH relativeFrom="margin">
               <wp:posOffset>2328308</wp:posOffset>
@@ -2004,7 +2379,7 @@
           <w:noProof/>
         </w:rPr>
         <w:drawing>
-          <wp:anchor distT="0" distB="0" distL="114300" distR="114300" simplePos="0" relativeHeight="251660288" behindDoc="0" locked="0" layoutInCell="1" allowOverlap="1" wp14:anchorId="0CB67652" wp14:editId="2C9E22A2">
+          <wp:anchor distT="0" distB="0" distL="114300" distR="114300" simplePos="0" relativeHeight="251659264" behindDoc="0" locked="0" layoutInCell="1" allowOverlap="1" wp14:anchorId="0CB67652" wp14:editId="5C0CCF82">
             <wp:simplePos x="0" y="0"/>
             <wp:positionH relativeFrom="margin">
               <wp:posOffset>260028</wp:posOffset>
@@ -2082,9 +2457,188 @@
     <w:p/>
     <w:p>
       <w:r>
-        <w:t>Kortet strömförsörjs i vårt projekt via USB-porten på en dator, men det finns andra alternativ som kan komma att bli aktuella. Det finns analoga portar som exempelvis kan användas för vrid-potentiometrar för kontroll av skeenden. Vissa digitalportar har möjlighet till PWM-kodning av en utsignal vilket kan utnyttjas för att styra en ESC.</w:t>
-      </w:r>
-    </w:p>
+        <w:t xml:space="preserve">Kortet strömförsörjs i </w:t>
+      </w:r>
+      <w:r>
+        <w:t>vårt</w:t>
+      </w:r>
+      <w:r>
+        <w:t xml:space="preserve"> projekt via USB-porten på en dator, men det finns andra alternativ som kan komma att bli aktuella. Det finns analoga portar som exempelvis kan användas för vrid-potentiometrar för kontroll av skeenden. Vissa digitalportar har möjlighet till PWM-kodning av en utsignal vilket kan utnyttjas för att styra en ESC.</w:t>
+      </w:r>
+    </w:p>
+    <w:p>
+      <w:pPr>
+        <w:pStyle w:val="Rubrik2"/>
+      </w:pPr>
+      <w:r>
+        <w:t>A</w:t>
+      </w:r>
+      <w:r>
+        <w:t xml:space="preserve">ccelerometer </w:t>
+      </w:r>
+      <w:r>
+        <w:t>och</w:t>
+      </w:r>
+      <w:r>
+        <w:t xml:space="preserve"> </w:t>
+      </w:r>
+      <w:r>
+        <w:t>g</w:t>
+      </w:r>
+      <w:r>
+        <w:t>yro</w:t>
+      </w:r>
+      <w:r>
+        <w:t>sensor MPU-6050</w:t>
+      </w:r>
+    </w:p>
+    <w:p>
+      <w:r>
+        <w:rPr>
+          <w:noProof/>
+        </w:rPr>
+        <mc:AlternateContent>
+          <mc:Choice Requires="wpg">
+            <w:drawing>
+              <wp:anchor distT="0" distB="0" distL="114300" distR="114300" simplePos="0" relativeHeight="251663360" behindDoc="0" locked="0" layoutInCell="1" allowOverlap="1" wp14:anchorId="64D82E74" wp14:editId="16D9543C">
+                <wp:simplePos x="0" y="0"/>
+                <wp:positionH relativeFrom="margin">
+                  <wp:posOffset>-107950</wp:posOffset>
+                </wp:positionH>
+                <wp:positionV relativeFrom="paragraph">
+                  <wp:posOffset>377190</wp:posOffset>
+                </wp:positionV>
+                <wp:extent cx="5013325" cy="1654175"/>
+                <wp:effectExtent l="0" t="0" r="0" b="3175"/>
+                <wp:wrapTopAndBottom/>
+                <wp:docPr id="1657389544" name="Grupp 1"/>
+                <wp:cNvGraphicFramePr/>
+                <a:graphic xmlns:a="http://schemas.openxmlformats.org/drawingml/2006/main">
+                  <a:graphicData uri="http://schemas.microsoft.com/office/word/2010/wordprocessingGroup">
+                    <wpg:wgp>
+                      <wpg:cNvGrpSpPr/>
+                      <wpg:grpSpPr>
+                        <a:xfrm>
+                          <a:off x="0" y="0"/>
+                          <a:ext cx="5013325" cy="1654175"/>
+                          <a:chOff x="0" y="0"/>
+                          <a:chExt cx="5013325" cy="1654175"/>
+                        </a:xfrm>
+                      </wpg:grpSpPr>
+                      <pic:pic xmlns:pic="http://schemas.openxmlformats.org/drawingml/2006/picture">
+                        <pic:nvPicPr>
+                          <pic:cNvPr id="1405650351" name="Bildobjekt 1" descr="En bild som visar krets, Elektrisk ingenjörskonst, elektronik, Elektronisk komponent&#10;&#10;AI-genererat innehåll kan vara felaktigt."/>
+                          <pic:cNvPicPr>
+                            <a:picLocks noChangeAspect="1"/>
+                          </pic:cNvPicPr>
+                        </pic:nvPicPr>
+                        <pic:blipFill>
+                          <a:blip r:embed="rId8">
+                            <a:extLst>
+                              <a:ext uri="{28A0092B-C50C-407E-A947-70E740481C1C}">
+                                <a14:useLocalDpi xmlns:a14="http://schemas.microsoft.com/office/drawing/2010/main" val="0"/>
+                              </a:ext>
+                            </a:extLst>
+                          </a:blip>
+                          <a:stretch>
+                            <a:fillRect/>
+                          </a:stretch>
+                        </pic:blipFill>
+                        <pic:spPr>
+                          <a:xfrm>
+                            <a:off x="0" y="0"/>
+                            <a:ext cx="2153920" cy="1654175"/>
+                          </a:xfrm>
+                          <a:prstGeom prst="rect">
+                            <a:avLst/>
+                          </a:prstGeom>
+                        </pic:spPr>
+                      </pic:pic>
+                      <pic:pic xmlns:pic="http://schemas.openxmlformats.org/drawingml/2006/picture">
+                        <pic:nvPicPr>
+                          <pic:cNvPr id="888191472" name="Bildobjekt 1" descr="En bild som visar text, skärmbild, programvara, design&#10;&#10;AI-genererat innehåll kan vara felaktigt."/>
+                          <pic:cNvPicPr>
+                            <a:picLocks noChangeAspect="1"/>
+                          </pic:cNvPicPr>
+                        </pic:nvPicPr>
+                        <pic:blipFill>
+                          <a:blip r:embed="rId9">
+                            <a:extLst>
+                              <a:ext uri="{28A0092B-C50C-407E-A947-70E740481C1C}">
+                                <a14:useLocalDpi xmlns:a14="http://schemas.microsoft.com/office/drawing/2010/main" val="0"/>
+                              </a:ext>
+                            </a:extLst>
+                          </a:blip>
+                          <a:stretch>
+                            <a:fillRect/>
+                          </a:stretch>
+                        </pic:blipFill>
+                        <pic:spPr>
+                          <a:xfrm>
+                            <a:off x="2870200" y="241300"/>
+                            <a:ext cx="2143125" cy="1316990"/>
+                          </a:xfrm>
+                          <a:prstGeom prst="rect">
+                            <a:avLst/>
+                          </a:prstGeom>
+                        </pic:spPr>
+                      </pic:pic>
+                    </wpg:wgp>
+                  </a:graphicData>
+                </a:graphic>
+              </wp:anchor>
+            </w:drawing>
+          </mc:Choice>
+          <mc:Fallback>
+            <w:pict>
+              <v:group w14:anchorId="2DF81F91" id="Grupp 1" o:spid="_x0000_s1026" style="position:absolute;margin-left:-8.5pt;margin-top:29.7pt;width:394.75pt;height:130.25pt;z-index:251663360;mso-position-horizontal-relative:margin" coordsize="50133,16541" o:gfxdata="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">
+                <v:shapetype id="_x0000_t75" coordsize="21600,21600" o:spt="75" o:preferrelative="t" path="m@4@5l@4@11@9@11@9@5xe" filled="f" stroked="f">
+                  <v:stroke joinstyle="miter"/>
+                  <v:formulas>
+                    <v:f eqn="if lineDrawn pixelLineWidth 0"/>
+                    <v:f eqn="sum @0 1 0"/>
+                    <v:f eqn="sum 0 0 @1"/>
+                    <v:f eqn="prod @2 1 2"/>
+                    <v:f eqn="prod @3 21600 pixelWidth"/>
+                    <v:f eqn="prod @3 21600 pixelHeight"/>
+                    <v:f eqn="sum @0 0 1"/>
+                    <v:f eqn="prod @6 1 2"/>
+                    <v:f eqn="prod @7 21600 pixelWidth"/>
+                    <v:f eqn="sum @8 21600 0"/>
+                    <v:f eqn="prod @7 21600 pixelHeight"/>
+                    <v:f eqn="sum @10 21600 0"/>
+                  </v:formulas>
+                  <v:path o:extrusionok="f" gradientshapeok="t" o:connecttype="rect"/>
+                  <o:lock v:ext="edit" aspectratio="t"/>
+                </v:shapetype>
+                <v:shape id="Bildobjekt 1" o:spid="_x0000_s1027" type="#_x0000_t75" alt="En bild som visar krets, Elektrisk ingenjörskonst, elektronik, Elektronisk komponent&#10;&#10;AI-genererat innehåll kan vara felaktigt." style="position:absolute;width:21539;height:16541;visibility:visible;mso-wrap-style:square" o:gfxdata="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">
+                  <v:imagedata r:id="rId10" o:title="En bild som visar krets, Elektrisk ingenjörskonst, elektronik, Elektronisk komponent&#10;&#10;AI-genererat innehåll kan vara felaktigt"/>
+                </v:shape>
+                <v:shape id="Bildobjekt 1" o:spid="_x0000_s1028" type="#_x0000_t75" alt="En bild som visar text, skärmbild, programvara, design&#10;&#10;AI-genererat innehåll kan vara felaktigt." style="position:absolute;left:28702;top:2413;width:21431;height:13169;visibility:visible;mso-wrap-style:square" o:gfxdata="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">
+                  <v:imagedata r:id="rId11" o:title="En bild som visar text, skärmbild, programvara, design&#10;&#10;AI-genererat innehåll kan vara felaktigt"/>
+                </v:shape>
+                <w10:wrap type="topAndBottom" anchorx="margin"/>
+              </v:group>
+            </w:pict>
+          </mc:Fallback>
+        </mc:AlternateContent>
+      </w:r>
+    </w:p>
+    <w:p>
+      <w:r>
+        <w:lastRenderedPageBreak/>
+        <w:t>MPU-6050 kan mäta acceleration och rotation i tre dimensioner. Med hjälp av accelerationssensorn är det möjligt att beräkna vinklarna ”roll”, ”pitch” och ”yaw”</w:t>
+      </w:r>
+      <w:r>
+        <w:t xml:space="preserve">. </w:t>
+      </w:r>
+    </w:p>
+    <w:p>
+      <w:r>
+        <w:t>[kort beskrivning av hur det går till]</w:t>
+      </w:r>
+    </w:p>
+    <w:p/>
     <w:p>
       <w:pPr>
         <w:rPr>
@@ -2097,7 +2651,6 @@
           <w:szCs w:val="36"/>
         </w:rPr>
       </w:pPr>
-      <w:bookmarkStart w:id="9" w:name="_Toc190688474"/>
     </w:p>
     <w:p>
       <w:pPr>
@@ -2119,6 +2672,7 @@
       <w:pPr>
         <w:pStyle w:val="Rubrik1"/>
       </w:pPr>
+      <w:bookmarkStart w:id="9" w:name="_Toc190953238"/>
       <w:r>
         <w:lastRenderedPageBreak/>
         <w:t>Metod och implementering</w:t>
@@ -2145,7 +2699,7 @@
       <w:pPr>
         <w:pStyle w:val="Rubrik1"/>
       </w:pPr>
-      <w:bookmarkStart w:id="10" w:name="_Toc190688475"/>
+      <w:bookmarkStart w:id="10" w:name="_Toc190953239"/>
       <w:r>
         <w:t>Resultat</w:t>
       </w:r>
@@ -2155,7 +2709,7 @@
       <w:pPr>
         <w:pStyle w:val="Rubrik2"/>
       </w:pPr>
-      <w:bookmarkStart w:id="11" w:name="_Toc190688476"/>
+      <w:bookmarkStart w:id="11" w:name="_Toc190953240"/>
       <w:r>
         <w:t>Fysisk k</w:t>
       </w:r>
@@ -2173,7 +2727,7 @@
       <w:pPr>
         <w:pStyle w:val="Rubrik2"/>
       </w:pPr>
-      <w:bookmarkStart w:id="12" w:name="_Toc190688477"/>
+      <w:bookmarkStart w:id="12" w:name="_Toc190953241"/>
       <w:r>
         <w:t xml:space="preserve">Krets och </w:t>
       </w:r>
@@ -2183,19 +2737,109 @@
       <w:bookmarkEnd w:id="12"/>
     </w:p>
     <w:p>
+      <w:pPr>
+        <w:pStyle w:val="Rubrik3"/>
+      </w:pPr>
+      <w:bookmarkStart w:id="13" w:name="_Toc190953242"/>
+      <w:r>
+        <w:drawing>
+          <wp:anchor distT="0" distB="0" distL="114300" distR="114300" simplePos="0" relativeHeight="251660288" behindDoc="0" locked="0" layoutInCell="1" allowOverlap="1" wp14:anchorId="30306277" wp14:editId="72818D4F">
+            <wp:simplePos x="0" y="0"/>
+            <wp:positionH relativeFrom="column">
+              <wp:posOffset>52705</wp:posOffset>
+            </wp:positionH>
+            <wp:positionV relativeFrom="paragraph">
+              <wp:posOffset>449580</wp:posOffset>
+            </wp:positionV>
+            <wp:extent cx="4156710" cy="3538855"/>
+            <wp:effectExtent l="0" t="0" r="0" b="4445"/>
+            <wp:wrapTopAndBottom/>
+            <wp:docPr id="1646643401" name="Bildobjekt 1" descr="En bild som visar text, diagram, Plan, schematisk&#10;&#10;AI-genererat innehåll kan vara felaktigt."/>
+            <wp:cNvGraphicFramePr>
+              <a:graphicFrameLocks xmlns:a="http://schemas.openxmlformats.org/drawingml/2006/main" noChangeAspect="1"/>
+            </wp:cNvGraphicFramePr>
+            <a:graphic xmlns:a="http://schemas.openxmlformats.org/drawingml/2006/main">
+              <a:graphicData uri="http://schemas.openxmlformats.org/drawingml/2006/picture">
+                <pic:pic xmlns:pic="http://schemas.openxmlformats.org/drawingml/2006/picture">
+                  <pic:nvPicPr>
+                    <pic:cNvPr id="1646643401" name="Bildobjekt 1" descr="En bild som visar text, diagram, Plan, schematisk&#10;&#10;AI-genererat innehåll kan vara felaktigt."/>
+                    <pic:cNvPicPr/>
+                  </pic:nvPicPr>
+                  <pic:blipFill>
+                    <a:blip r:embed="rId12">
+                      <a:extLst>
+                        <a:ext uri="{28A0092B-C50C-407E-A947-70E740481C1C}">
+                          <a14:useLocalDpi xmlns:a14="http://schemas.microsoft.com/office/drawing/2010/main" val="0"/>
+                        </a:ext>
+                      </a:extLst>
+                    </a:blip>
+                    <a:stretch>
+                      <a:fillRect/>
+                    </a:stretch>
+                  </pic:blipFill>
+                  <pic:spPr>
+                    <a:xfrm>
+                      <a:off x="0" y="0"/>
+                      <a:ext cx="4156710" cy="3538855"/>
+                    </a:xfrm>
+                    <a:prstGeom prst="rect">
+                      <a:avLst/>
+                    </a:prstGeom>
+                  </pic:spPr>
+                </pic:pic>
+              </a:graphicData>
+            </a:graphic>
+          </wp:anchor>
+        </w:drawing>
+      </w:r>
+      <w:r>
+        <w:t>Kretsschema</w:t>
+      </w:r>
+      <w:bookmarkEnd w:id="13"/>
+      <w:r>
+        <w:br/>
+      </w:r>
+    </w:p>
+    <w:p>
+      <w:pPr>
+        <w:pStyle w:val="Rubrik3"/>
+      </w:pPr>
+      <w:bookmarkStart w:id="14" w:name="_Toc190953243"/>
+      <w:r>
+        <w:t>Komponentlista</w:t>
+      </w:r>
+      <w:bookmarkEnd w:id="14"/>
+    </w:p>
+    <w:p>
       <w:r>
         <w:t>Qwerty</w:t>
       </w:r>
     </w:p>
     <w:p>
       <w:pPr>
+        <w:pStyle w:val="Rubrik3"/>
+      </w:pPr>
+      <w:bookmarkStart w:id="15" w:name="_Toc190953244"/>
+      <w:r>
+        <w:t>Kablage och montering</w:t>
+      </w:r>
+      <w:bookmarkEnd w:id="15"/>
+    </w:p>
+    <w:p>
+      <w:r>
+        <w:t>Qwerty</w:t>
+      </w:r>
+    </w:p>
+    <w:p>
+      <w:pPr>
         <w:pStyle w:val="Rubrik2"/>
       </w:pPr>
-      <w:bookmarkStart w:id="13" w:name="_Toc190688478"/>
-      <w:r>
+      <w:bookmarkStart w:id="16" w:name="_Toc190953245"/>
+      <w:r>
+        <w:lastRenderedPageBreak/>
         <w:t>Programmering</w:t>
       </w:r>
-      <w:bookmarkEnd w:id="13"/>
+      <w:bookmarkEnd w:id="16"/>
     </w:p>
     <w:p>
       <w:r>
@@ -2206,11 +2850,11 @@
       <w:pPr>
         <w:pStyle w:val="Rubrik2"/>
       </w:pPr>
-      <w:bookmarkStart w:id="14" w:name="_Toc190688479"/>
+      <w:bookmarkStart w:id="17" w:name="_Toc190953246"/>
       <w:r>
         <w:t>Testning</w:t>
       </w:r>
-      <w:bookmarkEnd w:id="14"/>
+      <w:bookmarkEnd w:id="17"/>
     </w:p>
     <w:p>
       <w:r>
@@ -2221,11 +2865,11 @@
       <w:pPr>
         <w:pStyle w:val="Rubrik1"/>
       </w:pPr>
-      <w:bookmarkStart w:id="15" w:name="_Toc190688480"/>
+      <w:bookmarkStart w:id="18" w:name="_Toc190953247"/>
       <w:r>
         <w:t>Diskussion</w:t>
       </w:r>
-      <w:bookmarkEnd w:id="15"/>
+      <w:bookmarkEnd w:id="18"/>
     </w:p>
     <w:p>
       <w:r>
@@ -2239,6 +2883,54 @@
       <w:r>
         <w:t>förslag på förbättringar.</w:t>
       </w:r>
+    </w:p>
+    <w:p/>
+    <w:p>
+      <w:pPr>
+        <w:pStyle w:val="Rubrik1"/>
+      </w:pPr>
+      <w:r>
+        <w:t>Källor</w:t>
+      </w:r>
+    </w:p>
+    <w:p>
+      <w:pPr>
+        <w:pStyle w:val="Liststycke"/>
+        <w:numPr>
+          <w:ilvl w:val="0"/>
+          <w:numId w:val="15"/>
+        </w:numPr>
+        <w:rPr>
+          <w:lang w:val="en-US"/>
+        </w:rPr>
+      </w:pPr>
+      <w:r>
+        <w:rPr>
+          <w:lang w:val="en-US"/>
+        </w:rPr>
+        <w:t xml:space="preserve">Lastminuteenginers: </w:t>
+      </w:r>
+      <w:hyperlink r:id="rId13" w:history="1">
+        <w:r>
+          <w:rPr>
+            <w:rStyle w:val="Hyperlnk"/>
+            <w:lang w:val="en-US"/>
+          </w:rPr>
+          <w:t>In-Depth: Interface MPU6050 Accelerometer &amp; Gyroscope Sensor with Arduino</w:t>
+        </w:r>
+      </w:hyperlink>
+    </w:p>
+    <w:p>
+      <w:pPr>
+        <w:pStyle w:val="Liststycke"/>
+        <w:numPr>
+          <w:ilvl w:val="0"/>
+          <w:numId w:val="15"/>
+        </w:numPr>
+        <w:rPr>
+          <w:lang w:val="en-US"/>
+        </w:rPr>
+      </w:pPr>
     </w:p>
     <w:sectPr>
       <w:pgSz w:w="11906" w:h="16838"/>
@@ -2572,6 +3264,118 @@
     </w:lvl>
   </w:abstractNum>
   <w:abstractNum w:abstractNumId="3" w15:restartNumberingAfterBreak="0">
+    <w:nsid w:val="6F38007B"/>
+    <w:multiLevelType w:val="hybridMultilevel"/>
+    <w:tmpl w:val="16B8FD38"/>
+    <w:lvl w:ilvl="0" w:tplc="9DC88508">
+      <w:numFmt w:val="bullet"/>
+      <w:lvlText w:val="-"/>
+      <w:lvlJc w:val="left"/>
+      <w:pPr>
+        <w:ind w:left="720" w:hanging="360"/>
+      </w:pPr>
+      <w:rPr>
+        <w:rFonts w:ascii="Aptos" w:eastAsiaTheme="minorEastAsia" w:hAnsi="Aptos" w:cstheme="minorBidi" w:hint="default"/>
+      </w:rPr>
+    </w:lvl>
+    <w:lvl w:ilvl="1" w:tplc="041D0003" w:tentative="1">
+      <w:start w:val="1"/>
+      <w:numFmt w:val="bullet"/>
+      <w:lvlText w:val="o"/>
+      <w:lvlJc w:val="left"/>
+      <w:pPr>
+        <w:ind w:left="1440" w:hanging="360"/>
+      </w:pPr>
+      <w:rPr>
+        <w:rFonts w:ascii="Courier New" w:hAnsi="Courier New" w:cs="Courier New" w:hint="default"/>
+      </w:rPr>
+    </w:lvl>
+    <w:lvl w:ilvl="2" w:tplc="041D0005" w:tentative="1">
+      <w:start w:val="1"/>
+      <w:numFmt w:val="bullet"/>
+      <w:lvlText w:val=""/>
+      <w:lvlJc w:val="left"/>
+      <w:pPr>
+        <w:ind w:left="2160" w:hanging="360"/>
+      </w:pPr>
+      <w:rPr>
+        <w:rFonts w:ascii="Wingdings" w:hAnsi="Wingdings" w:hint="default"/>
+      </w:rPr>
+    </w:lvl>
+    <w:lvl w:ilvl="3" w:tplc="041D0001" w:tentative="1">
+      <w:start w:val="1"/>
+      <w:numFmt w:val="bullet"/>
+      <w:lvlText w:val=""/>
+      <w:lvlJc w:val="left"/>
+      <w:pPr>
+        <w:ind w:left="2880" w:hanging="360"/>
+      </w:pPr>
+      <w:rPr>
+        <w:rFonts w:ascii="Symbol" w:hAnsi="Symbol" w:hint="default"/>
+      </w:rPr>
+    </w:lvl>
+    <w:lvl w:ilvl="4" w:tplc="041D0003" w:tentative="1">
+      <w:start w:val="1"/>
+      <w:numFmt w:val="bullet"/>
+      <w:lvlText w:val="o"/>
+      <w:lvlJc w:val="left"/>
+      <w:pPr>
+        <w:ind w:left="3600" w:hanging="360"/>
+      </w:pPr>
+      <w:rPr>
+        <w:rFonts w:ascii="Courier New" w:hAnsi="Courier New" w:cs="Courier New" w:hint="default"/>
+      </w:rPr>
+    </w:lvl>
+    <w:lvl w:ilvl="5" w:tplc="041D0005" w:tentative="1">
+      <w:start w:val="1"/>
+      <w:numFmt w:val="bullet"/>
+      <w:lvlText w:val=""/>
+      <w:lvlJc w:val="left"/>
+      <w:pPr>
+        <w:ind w:left="4320" w:hanging="360"/>
+      </w:pPr>
+      <w:rPr>
+        <w:rFonts w:ascii="Wingdings" w:hAnsi="Wingdings" w:hint="default"/>
+      </w:rPr>
+    </w:lvl>
+    <w:lvl w:ilvl="6" w:tplc="041D0001" w:tentative="1">
+      <w:start w:val="1"/>
+      <w:numFmt w:val="bullet"/>
+      <w:lvlText w:val=""/>
+      <w:lvlJc w:val="left"/>
+      <w:pPr>
+        <w:ind w:left="5040" w:hanging="360"/>
+      </w:pPr>
+      <w:rPr>
+        <w:rFonts w:ascii="Symbol" w:hAnsi="Symbol" w:hint="default"/>
+      </w:rPr>
+    </w:lvl>
+    <w:lvl w:ilvl="7" w:tplc="041D0003" w:tentative="1">
+      <w:start w:val="1"/>
+      <w:numFmt w:val="bullet"/>
+      <w:lvlText w:val="o"/>
+      <w:lvlJc w:val="left"/>
+      <w:pPr>
+        <w:ind w:left="5760" w:hanging="360"/>
+      </w:pPr>
+      <w:rPr>
+        <w:rFonts w:ascii="Courier New" w:hAnsi="Courier New" w:cs="Courier New" w:hint="default"/>
+      </w:rPr>
+    </w:lvl>
+    <w:lvl w:ilvl="8" w:tplc="041D0005" w:tentative="1">
+      <w:start w:val="1"/>
+      <w:numFmt w:val="bullet"/>
+      <w:lvlText w:val=""/>
+      <w:lvlJc w:val="left"/>
+      <w:pPr>
+        <w:ind w:left="6480" w:hanging="360"/>
+      </w:pPr>
+      <w:rPr>
+        <w:rFonts w:ascii="Wingdings" w:hAnsi="Wingdings" w:hint="default"/>
+      </w:rPr>
+    </w:lvl>
+  </w:abstractNum>
+  <w:abstractNum w:abstractNumId="4" w15:restartNumberingAfterBreak="0">
     <w:nsid w:val="721F667E"/>
     <w:multiLevelType w:val="hybridMultilevel"/>
     <w:tmpl w:val="C4824688"/>
@@ -2721,6 +3525,12 @@
     <w:abstractNumId w:val="1"/>
   </w:num>
   <w:num w:numId="13" w16cid:durableId="1151290418">
+    <w:abstractNumId w:val="4"/>
+  </w:num>
+  <w:num w:numId="14" w16cid:durableId="542449258">
+    <w:abstractNumId w:val="0"/>
+  </w:num>
+  <w:num w:numId="15" w16cid:durableId="1354109717">
     <w:abstractNumId w:val="3"/>
   </w:num>
 </w:numbering>
@@ -3191,7 +4001,6 @@
     <w:next w:val="Normal"/>
     <w:link w:val="Rubrik3Char"/>
     <w:uiPriority w:val="9"/>
-    <w:semiHidden/>
     <w:unhideWhenUsed/>
     <w:qFormat/>
     <w:rsid w:val="001144DC"/>
@@ -3379,7 +4188,6 @@
   <w:style w:type="character" w:default="1" w:styleId="Standardstycketeckensnitt">
     <w:name w:val="Default Paragraph Font"/>
     <w:uiPriority w:val="1"/>
-    <w:semiHidden/>
     <w:unhideWhenUsed/>
   </w:style>
   <w:style w:type="table" w:default="1" w:styleId="Normaltabell">
@@ -3440,7 +4248,6 @@
     <w:basedOn w:val="Standardstycketeckensnitt"/>
     <w:link w:val="Rubrik3"/>
     <w:uiPriority w:val="9"/>
-    <w:semiHidden/>
     <w:rsid w:val="001144DC"/>
     <w:rPr>
       <w:rFonts w:asciiTheme="majorHAnsi" w:eastAsiaTheme="majorEastAsia" w:hAnsiTheme="majorHAnsi" w:cstheme="majorBidi"/>
@@ -3835,6 +4642,31 @@
       <w:u w:val="single"/>
     </w:rPr>
   </w:style>
+  <w:style w:type="paragraph" w:styleId="Innehll3">
+    <w:name w:val="toc 3"/>
+    <w:basedOn w:val="Normal"/>
+    <w:next w:val="Normal"/>
+    <w:autoRedefine/>
+    <w:uiPriority w:val="39"/>
+    <w:unhideWhenUsed/>
+    <w:rsid w:val="0023506F"/>
+    <w:pPr>
+      <w:spacing w:after="100"/>
+      <w:ind w:left="440"/>
+    </w:pPr>
+  </w:style>
+  <w:style w:type="character" w:styleId="Olstomnmnande">
+    <w:name w:val="Unresolved Mention"/>
+    <w:basedOn w:val="Standardstycketeckensnitt"/>
+    <w:uiPriority w:val="99"/>
+    <w:semiHidden/>
+    <w:unhideWhenUsed/>
+    <w:rsid w:val="00144B84"/>
+    <w:rPr>
+      <w:color w:val="605E5C"/>
+      <w:shd w:val="clear" w:color="auto" w:fill="E1DFDD"/>
+    </w:rPr>
+  </w:style>
 </w:styles>
 </file>
 

</xml_diff>